<commit_message>
update đề thi 1
</commit_message>
<xml_diff>
--- a/final-test/de-so-1/tin-hoc-de-thi-1.docx
+++ b/final-test/de-so-1/tin-hoc-de-thi-1.docx
@@ -661,7 +661,51 @@
           <w:szCs w:val="26"/>
         </w:rPr>
         <w:br/>
-        <w:t xml:space="preserve">HIỆU TRƯỞNG TRƯỜNG ĐH </w:t>
+        <w:t>HIỆU TRƯỞNG TRƯỜNG Đ</w:t>
+      </w:r>
+      <w:r>
+        <w:rPr>
+          <w:rFonts w:eastAsia="Times New Roman" w:cs="Times New Roman"/>
+          <w:b/>
+          <w:bCs/>
+          <w:color w:val="000000"/>
+          <w:sz w:val="26"/>
+          <w:szCs w:val="26"/>
+        </w:rPr>
+        <w:t xml:space="preserve">ẠI </w:t>
+      </w:r>
+      <w:r>
+        <w:rPr>
+          <w:rFonts w:eastAsia="Times New Roman" w:cs="Times New Roman"/>
+          <w:b/>
+          <w:bCs/>
+          <w:color w:val="000000"/>
+          <w:sz w:val="26"/>
+          <w:szCs w:val="26"/>
+        </w:rPr>
+        <w:t>H</w:t>
+      </w:r>
+      <w:r>
+        <w:rPr>
+          <w:rFonts w:eastAsia="Times New Roman" w:cs="Times New Roman"/>
+          <w:b/>
+          <w:bCs/>
+          <w:color w:val="000000"/>
+          <w:sz w:val="26"/>
+          <w:szCs w:val="26"/>
+        </w:rPr>
+        <w:t>ỌC</w:t>
+      </w:r>
+      <w:r>
+        <w:rPr>
+          <w:rFonts w:eastAsia="Times New Roman" w:cs="Times New Roman"/>
+          <w:b/>
+          <w:bCs/>
+          <w:color w:val="000000"/>
+          <w:sz w:val="26"/>
+          <w:szCs w:val="26"/>
+        </w:rPr>
+        <w:t xml:space="preserve"> </w:t>
       </w:r>
       <w:r>
         <w:rPr>
@@ -1431,7 +1475,6 @@
                 <v:path gradientshapeok="t" o:connecttype="rect"/>
               </v:shapetype>
               <v:shape id="Text Box 1" o:spid="_x0000_s1027" type="#_x0000_t202" style="position:absolute;margin-left:0;margin-top:21.3pt;width:264.75pt;height:2in;z-index:-251658240;visibility:visible;mso-wrap-style:square;mso-width-percent:0;mso-wrap-distance-left:9pt;mso-wrap-distance-top:0;mso-wrap-distance-right:9pt;mso-wrap-distance-bottom:0;mso-position-horizontal:center;mso-position-horizontal-relative:page;mso-position-vertical:absolute;mso-position-vertical-relative:text;mso-width-percent:0;mso-width-relative:margin;v-text-anchor:top" o:gfxdata="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" filled="f" stroked="f">
-                <v:fill o:detectmouseclick="t"/>
                 <v:textbox style="mso-fit-shape-to-text:t">
                   <w:txbxContent>
                     <w:p>
@@ -2293,13 +2336,7 @@
               <w:rPr>
                 <w:szCs w:val="26"/>
               </w:rPr>
-              <w:t xml:space="preserve">Thử nghiệm lâm sàng COVID trên động vật lần </w:t>
-            </w:r>
-            <w:r>
-              <w:rPr>
-                <w:szCs w:val="26"/>
-              </w:rPr>
-              <w:t>2</w:t>
+              <w:t>Thử nghiệm lâm sàng COVID trên động vật lần 2</w:t>
             </w:r>
           </w:p>
         </w:tc>
@@ -2328,16 +2365,7 @@
                 <w:color w:val="000000"/>
                 <w:szCs w:val="26"/>
               </w:rPr>
-              <w:t>9</w:t>
-            </w:r>
-            <w:r>
-              <w:rPr>
-                <w:rFonts w:eastAsia="Times New Roman" w:cs="Times New Roman"/>
-                <w:iCs/>
-                <w:color w:val="000000"/>
-                <w:szCs w:val="26"/>
-              </w:rPr>
-              <w:t>%</w:t>
+              <w:t>9%</w:t>
             </w:r>
           </w:p>
         </w:tc>
@@ -2366,25 +2394,7 @@
                 <w:color w:val="000000"/>
                 <w:szCs w:val="26"/>
               </w:rPr>
-              <w:t>6</w:t>
-            </w:r>
-            <w:r>
-              <w:rPr>
-                <w:rFonts w:eastAsia="Times New Roman" w:cs="Times New Roman"/>
-                <w:iCs/>
-                <w:color w:val="000000"/>
-                <w:szCs w:val="26"/>
-              </w:rPr>
-              <w:t>2</w:t>
-            </w:r>
-            <w:r>
-              <w:rPr>
-                <w:rFonts w:eastAsia="Times New Roman" w:cs="Times New Roman"/>
-                <w:iCs/>
-                <w:color w:val="000000"/>
-                <w:szCs w:val="26"/>
-              </w:rPr>
-              <w:t>%</w:t>
+              <w:t>62%</w:t>
             </w:r>
           </w:p>
         </w:tc>
@@ -2413,25 +2423,7 @@
                 <w:color w:val="000000"/>
                 <w:szCs w:val="26"/>
               </w:rPr>
-              <w:t>2</w:t>
-            </w:r>
-            <w:r>
-              <w:rPr>
-                <w:rFonts w:eastAsia="Times New Roman" w:cs="Times New Roman"/>
-                <w:iCs/>
-                <w:color w:val="000000"/>
-                <w:szCs w:val="26"/>
-              </w:rPr>
-              <w:t>1</w:t>
-            </w:r>
-            <w:r>
-              <w:rPr>
-                <w:rFonts w:eastAsia="Times New Roman" w:cs="Times New Roman"/>
-                <w:iCs/>
-                <w:color w:val="000000"/>
-                <w:szCs w:val="26"/>
-              </w:rPr>
-              <w:t>%</w:t>
+              <w:t>21%</w:t>
             </w:r>
           </w:p>
         </w:tc>
@@ -2460,16 +2452,7 @@
                 <w:color w:val="000000"/>
                 <w:szCs w:val="26"/>
               </w:rPr>
-              <w:t>8</w:t>
-            </w:r>
-            <w:r>
-              <w:rPr>
-                <w:rFonts w:eastAsia="Times New Roman" w:cs="Times New Roman"/>
-                <w:iCs/>
-                <w:color w:val="000000"/>
-                <w:szCs w:val="26"/>
-              </w:rPr>
-              <w:t>%</w:t>
+              <w:t>8%</w:t>
             </w:r>
           </w:p>
         </w:tc>
@@ -2527,13 +2510,7 @@
               <w:rPr>
                 <w:szCs w:val="26"/>
               </w:rPr>
-              <w:t xml:space="preserve">Thử nghiệm lâm sàng COVID trên động vật lần </w:t>
-            </w:r>
-            <w:r>
-              <w:rPr>
-                <w:szCs w:val="26"/>
-              </w:rPr>
-              <w:t>3</w:t>
+              <w:t>Thử nghiệm lâm sàng COVID trên động vật lần 3</w:t>
             </w:r>
           </w:p>
         </w:tc>
@@ -2562,16 +2539,7 @@
                 <w:color w:val="000000"/>
                 <w:szCs w:val="26"/>
               </w:rPr>
-              <w:t>7</w:t>
-            </w:r>
-            <w:r>
-              <w:rPr>
-                <w:rFonts w:eastAsia="Times New Roman" w:cs="Times New Roman"/>
-                <w:iCs/>
-                <w:color w:val="000000"/>
-                <w:szCs w:val="26"/>
-              </w:rPr>
-              <w:t>%</w:t>
+              <w:t>7%</w:t>
             </w:r>
           </w:p>
         </w:tc>
@@ -2600,16 +2568,7 @@
                 <w:color w:val="000000"/>
                 <w:szCs w:val="26"/>
               </w:rPr>
-              <w:t>57</w:t>
-            </w:r>
-            <w:r>
-              <w:rPr>
-                <w:rFonts w:eastAsia="Times New Roman" w:cs="Times New Roman"/>
-                <w:iCs/>
-                <w:color w:val="000000"/>
-                <w:szCs w:val="26"/>
-              </w:rPr>
-              <w:t>%</w:t>
+              <w:t>57%</w:t>
             </w:r>
           </w:p>
         </w:tc>
@@ -2667,16 +2626,7 @@
                 <w:color w:val="000000"/>
                 <w:szCs w:val="26"/>
               </w:rPr>
-              <w:t>16</w:t>
-            </w:r>
-            <w:r>
-              <w:rPr>
-                <w:rFonts w:eastAsia="Times New Roman" w:cs="Times New Roman"/>
-                <w:iCs/>
-                <w:color w:val="000000"/>
-                <w:szCs w:val="26"/>
-              </w:rPr>
-              <w:t>%</w:t>
+              <w:t>16%</w:t>
             </w:r>
           </w:p>
         </w:tc>
@@ -2993,7 +2943,7 @@
           <w:sz w:val="26"/>
           <w:szCs w:val="26"/>
         </w:rPr>
-        <w:t xml:space="preserve">trộn thư, lưu lại file kết quả sau khi trộn thư với tên </w:t>
+        <w:t xml:space="preserve">trộn thư, lưu lại file kết quả với tên </w:t>
       </w:r>
       <w:r>
         <w:rPr>
@@ -3170,16 +3120,7 @@
           <w:sz w:val="26"/>
           <w:szCs w:val="26"/>
         </w:rPr>
-        <w:t xml:space="preserve">PHẦN THI </w:t>
-      </w:r>
-      <w:r>
-        <w:rPr>
-          <w:b/>
-          <w:bCs/>
-          <w:sz w:val="26"/>
-          <w:szCs w:val="26"/>
-        </w:rPr>
-        <w:t>EXCEL</w:t>
+        <w:t>PHẦN THI EXCEL</w:t>
       </w:r>
     </w:p>
     <w:p>
@@ -3357,131 +3298,12 @@
       </w:pPr>
       <w:r>
         <w:rPr>
-          <w:b/>
-          <w:bCs/>
-          <w:sz w:val="26"/>
-          <w:szCs w:val="26"/>
-        </w:rPr>
-        <w:t xml:space="preserve">Câu </w:t>
-      </w:r>
-      <w:r>
-        <w:rPr>
-          <w:b/>
-          <w:bCs/>
-          <w:sz w:val="26"/>
-          <w:szCs w:val="26"/>
-        </w:rPr>
-        <w:t>2</w:t>
-      </w:r>
-      <w:r>
-        <w:rPr>
-          <w:b/>
-          <w:bCs/>
-          <w:sz w:val="26"/>
-          <w:szCs w:val="26"/>
-        </w:rPr>
-        <w:t xml:space="preserve"> (</w:t>
-      </w:r>
-      <w:r>
-        <w:rPr>
-          <w:b/>
-          <w:bCs/>
-          <w:sz w:val="26"/>
-          <w:szCs w:val="26"/>
-        </w:rPr>
-        <w:t>1</w:t>
-      </w:r>
-      <w:r>
-        <w:rPr>
-          <w:b/>
-          <w:bCs/>
-          <w:sz w:val="26"/>
-          <w:szCs w:val="26"/>
-        </w:rPr>
-        <w:t>đ):</w:t>
-      </w:r>
-      <w:r>
-        <w:rPr>
-          <w:b/>
-          <w:bCs/>
-          <w:sz w:val="26"/>
-          <w:szCs w:val="26"/>
-        </w:rPr>
-        <w:t xml:space="preserve"> </w:t>
-      </w:r>
-      <w:r>
-        <w:rPr>
-          <w:sz w:val="26"/>
-          <w:szCs w:val="26"/>
-        </w:rPr>
-        <w:t xml:space="preserve">tính cột </w:t>
-      </w:r>
-      <w:r>
-        <w:rPr>
-          <w:sz w:val="26"/>
-          <w:szCs w:val="26"/>
-        </w:rPr>
-        <w:t>Tiền ăn, biết rằng:</w:t>
-      </w:r>
-    </w:p>
-    <w:p>
-      <w:pPr>
-        <w:rPr>
-          <w:sz w:val="26"/>
-          <w:szCs w:val="26"/>
-        </w:rPr>
-      </w:pPr>
-      <w:r>
-        <w:rPr>
-          <w:sz w:val="26"/>
-          <w:szCs w:val="26"/>
-        </w:rPr>
-        <w:t xml:space="preserve">Tiền ăn = </w:t>
-      </w:r>
-      <w:r>
-        <w:rPr>
-          <w:sz w:val="26"/>
-          <w:szCs w:val="26"/>
-        </w:rPr>
-        <w:t xml:space="preserve">tổng </w:t>
-      </w:r>
-      <w:r>
-        <w:rPr>
-          <w:sz w:val="26"/>
-          <w:szCs w:val="26"/>
-        </w:rPr>
-        <w:t>số ngày ở * đơn giá khẩu phần ăn</w:t>
-      </w:r>
-    </w:p>
-    <w:p>
-      <w:pPr>
-        <w:rPr>
-          <w:sz w:val="26"/>
-          <w:szCs w:val="26"/>
-        </w:rPr>
-      </w:pPr>
-      <w:r>
-        <w:rPr>
-          <w:sz w:val="26"/>
-          <w:szCs w:val="26"/>
-        </w:rPr>
-        <w:t>2 ký tự cuối của cột Mã số là Mã khẩu phần ăn</w:t>
-      </w:r>
-      <w:r>
-        <w:rPr>
-          <w:sz w:val="26"/>
-          <w:szCs w:val="26"/>
-        </w:rPr>
-        <w:t xml:space="preserve">, bảng dò Khẩu phần ăn là </w:t>
-      </w:r>
-      <w:r>
-        <w:rPr>
           <w:i/>
           <w:iCs/>
           <w:sz w:val="26"/>
           <w:szCs w:val="26"/>
         </w:rPr>
-        <w:t xml:space="preserve">Bảng </w:t>
+        <w:t>Lưu ý: sử dụng</w:t>
       </w:r>
       <w:r>
         <w:rPr>
@@ -3490,221 +3312,7 @@
           <w:sz w:val="26"/>
           <w:szCs w:val="26"/>
         </w:rPr>
-        <w:t>3</w:t>
-      </w:r>
-      <w:r>
-        <w:rPr>
-          <w:sz w:val="26"/>
-          <w:szCs w:val="26"/>
-        </w:rPr>
-        <w:t>.</w:t>
-      </w:r>
-    </w:p>
-    <w:p>
-      <w:pPr>
-        <w:rPr>
-          <w:b/>
-          <w:bCs/>
-          <w:sz w:val="26"/>
-          <w:szCs w:val="26"/>
-        </w:rPr>
-      </w:pPr>
-      <w:r>
-        <w:rPr>
-          <w:b/>
-          <w:bCs/>
-          <w:sz w:val="26"/>
-          <w:szCs w:val="26"/>
-        </w:rPr>
-        <w:t xml:space="preserve">Câu </w:t>
-      </w:r>
-      <w:r>
-        <w:rPr>
-          <w:b/>
-          <w:bCs/>
-          <w:sz w:val="26"/>
-          <w:szCs w:val="26"/>
-        </w:rPr>
-        <w:t>3</w:t>
-      </w:r>
-      <w:r>
-        <w:rPr>
-          <w:b/>
-          <w:bCs/>
-          <w:sz w:val="26"/>
-          <w:szCs w:val="26"/>
-        </w:rPr>
-        <w:t xml:space="preserve"> (</w:t>
-      </w:r>
-      <w:r>
-        <w:rPr>
-          <w:b/>
-          <w:bCs/>
-          <w:sz w:val="26"/>
-          <w:szCs w:val="26"/>
-        </w:rPr>
-        <w:t>1</w:t>
-      </w:r>
-      <w:r>
-        <w:rPr>
-          <w:b/>
-          <w:bCs/>
-          <w:sz w:val="26"/>
-          <w:szCs w:val="26"/>
-        </w:rPr>
-        <w:t>.5</w:t>
-      </w:r>
-      <w:r>
-        <w:rPr>
-          <w:b/>
-          <w:bCs/>
-          <w:sz w:val="26"/>
-          <w:szCs w:val="26"/>
-        </w:rPr>
-        <w:t>đ):</w:t>
-      </w:r>
-      <w:r>
-        <w:rPr>
-          <w:b/>
-          <w:bCs/>
-          <w:sz w:val="26"/>
-          <w:szCs w:val="26"/>
-        </w:rPr>
-        <w:t xml:space="preserve"> </w:t>
-      </w:r>
-    </w:p>
-    <w:p>
-      <w:pPr>
-        <w:rPr>
-          <w:sz w:val="26"/>
-          <w:szCs w:val="26"/>
-        </w:rPr>
-      </w:pPr>
-      <w:r>
-        <w:rPr>
-          <w:b/>
-          <w:bCs/>
-          <w:sz w:val="26"/>
-          <w:szCs w:val="26"/>
-        </w:rPr>
-        <w:t>Câu 3a</w:t>
-      </w:r>
-      <w:r>
-        <w:rPr>
-          <w:b/>
-          <w:bCs/>
-          <w:sz w:val="26"/>
-          <w:szCs w:val="26"/>
-        </w:rPr>
-        <w:t>:</w:t>
-      </w:r>
-      <w:r>
-        <w:rPr>
-          <w:sz w:val="26"/>
-          <w:szCs w:val="26"/>
-        </w:rPr>
-        <w:t xml:space="preserve"> T</w:t>
-      </w:r>
-      <w:r>
-        <w:rPr>
-          <w:sz w:val="26"/>
-          <w:szCs w:val="26"/>
-        </w:rPr>
-        <w:t xml:space="preserve">ính cột </w:t>
-      </w:r>
-      <w:r>
-        <w:rPr>
-          <w:sz w:val="26"/>
-          <w:szCs w:val="26"/>
-        </w:rPr>
-        <w:t>Thành tiền</w:t>
-      </w:r>
-      <w:r>
-        <w:rPr>
-          <w:sz w:val="26"/>
-          <w:szCs w:val="26"/>
-        </w:rPr>
-        <w:t xml:space="preserve"> tuần</w:t>
-      </w:r>
-      <w:r>
-        <w:rPr>
-          <w:sz w:val="26"/>
-          <w:szCs w:val="26"/>
-        </w:rPr>
-        <w:t>, biết rằng:</w:t>
-      </w:r>
-    </w:p>
-    <w:p>
-      <w:pPr>
-        <w:rPr>
-          <w:sz w:val="26"/>
-          <w:szCs w:val="26"/>
-        </w:rPr>
-      </w:pPr>
-      <w:r>
-        <w:rPr>
-          <w:sz w:val="26"/>
-          <w:szCs w:val="26"/>
-        </w:rPr>
-        <w:t>Thành tiền</w:t>
-      </w:r>
-      <w:r>
-        <w:rPr>
-          <w:sz w:val="26"/>
-          <w:szCs w:val="26"/>
-        </w:rPr>
-        <w:t xml:space="preserve"> tuần = số tuần ở * đơn giá tuần theo loại phòng</w:t>
-      </w:r>
-    </w:p>
-    <w:p>
-      <w:pPr>
-        <w:rPr>
-          <w:sz w:val="26"/>
-          <w:szCs w:val="26"/>
-        </w:rPr>
-      </w:pPr>
-      <w:r>
-        <w:rPr>
-          <w:sz w:val="26"/>
-          <w:szCs w:val="26"/>
-        </w:rPr>
-        <w:t xml:space="preserve">Số tuần ở = Tổng số ngày </w:t>
-      </w:r>
-      <w:r>
-        <w:rPr>
-          <w:sz w:val="26"/>
-          <w:szCs w:val="26"/>
-        </w:rPr>
-        <w:t xml:space="preserve">ở </w:t>
-      </w:r>
-      <w:r>
-        <w:rPr>
-          <w:sz w:val="26"/>
-          <w:szCs w:val="26"/>
-        </w:rPr>
-        <w:t>/ 7</w:t>
-      </w:r>
-    </w:p>
-    <w:p>
-      <w:pPr>
-        <w:rPr>
-          <w:sz w:val="26"/>
-          <w:szCs w:val="26"/>
-        </w:rPr>
-      </w:pPr>
-      <w:r>
-        <w:rPr>
-          <w:sz w:val="26"/>
-          <w:szCs w:val="26"/>
-        </w:rPr>
-        <w:t>3 ký tự đầu của cột Mã số là Mã loại phòng</w:t>
-      </w:r>
-      <w:r>
-        <w:rPr>
-          <w:sz w:val="26"/>
-          <w:szCs w:val="26"/>
-        </w:rPr>
-        <w:t xml:space="preserve">, bảng dò Đơn giá tuần là </w:t>
+        <w:t xml:space="preserve"> hàm </w:t>
       </w:r>
       <w:r>
         <w:rPr>
@@ -3713,241 +3321,7 @@
           <w:sz w:val="26"/>
           <w:szCs w:val="26"/>
         </w:rPr>
-        <w:t>Bảng 2</w:t>
-      </w:r>
-      <w:r>
-        <w:rPr>
-          <w:sz w:val="26"/>
-          <w:szCs w:val="26"/>
-        </w:rPr>
-        <w:t>.</w:t>
-      </w:r>
-    </w:p>
-    <w:p>
-      <w:pPr>
-        <w:rPr>
-          <w:sz w:val="26"/>
-          <w:szCs w:val="26"/>
-        </w:rPr>
-      </w:pPr>
-      <w:r>
-        <w:rPr>
-          <w:b/>
-          <w:bCs/>
-          <w:sz w:val="26"/>
-          <w:szCs w:val="26"/>
-        </w:rPr>
-        <w:t>Câu 3</w:t>
-      </w:r>
-      <w:r>
-        <w:rPr>
-          <w:b/>
-          <w:bCs/>
-          <w:sz w:val="26"/>
-          <w:szCs w:val="26"/>
-        </w:rPr>
-        <w:t>b</w:t>
-      </w:r>
-      <w:r>
-        <w:rPr>
-          <w:b/>
-          <w:bCs/>
-          <w:sz w:val="26"/>
-          <w:szCs w:val="26"/>
-        </w:rPr>
-        <w:t>:</w:t>
-      </w:r>
-      <w:r>
-        <w:rPr>
-          <w:sz w:val="26"/>
-          <w:szCs w:val="26"/>
-        </w:rPr>
-        <w:t xml:space="preserve"> T</w:t>
-      </w:r>
-      <w:r>
-        <w:rPr>
-          <w:sz w:val="26"/>
-          <w:szCs w:val="26"/>
-        </w:rPr>
-        <w:t xml:space="preserve">ính cột </w:t>
-      </w:r>
-      <w:r>
-        <w:rPr>
-          <w:sz w:val="26"/>
-          <w:szCs w:val="26"/>
-        </w:rPr>
-        <w:t>Thành tiền</w:t>
-      </w:r>
-      <w:r>
-        <w:rPr>
-          <w:sz w:val="26"/>
-          <w:szCs w:val="26"/>
-        </w:rPr>
-        <w:t xml:space="preserve"> </w:t>
-      </w:r>
-      <w:r>
-        <w:rPr>
-          <w:sz w:val="26"/>
-          <w:szCs w:val="26"/>
-        </w:rPr>
-        <w:t>ngày</w:t>
-      </w:r>
-      <w:r>
-        <w:rPr>
-          <w:sz w:val="26"/>
-          <w:szCs w:val="26"/>
-        </w:rPr>
-        <w:t>, biết rằng:</w:t>
-      </w:r>
-    </w:p>
-    <w:p>
-      <w:pPr>
-        <w:rPr>
-          <w:sz w:val="26"/>
-          <w:szCs w:val="26"/>
-        </w:rPr>
-      </w:pPr>
-      <w:r>
-        <w:rPr>
-          <w:sz w:val="26"/>
-          <w:szCs w:val="26"/>
-        </w:rPr>
-        <w:t>Thành tiền</w:t>
-      </w:r>
-      <w:r>
-        <w:rPr>
-          <w:sz w:val="26"/>
-          <w:szCs w:val="26"/>
-        </w:rPr>
-        <w:t xml:space="preserve"> </w:t>
-      </w:r>
-      <w:r>
-        <w:rPr>
-          <w:sz w:val="26"/>
-          <w:szCs w:val="26"/>
-        </w:rPr>
-        <w:t>ngày</w:t>
-      </w:r>
-      <w:r>
-        <w:rPr>
-          <w:sz w:val="26"/>
-          <w:szCs w:val="26"/>
-        </w:rPr>
-        <w:t xml:space="preserve"> = số </w:t>
-      </w:r>
-      <w:r>
-        <w:rPr>
-          <w:sz w:val="26"/>
-          <w:szCs w:val="26"/>
-        </w:rPr>
-        <w:t>ngày</w:t>
-      </w:r>
-      <w:r>
-        <w:rPr>
-          <w:sz w:val="26"/>
-          <w:szCs w:val="26"/>
-        </w:rPr>
-        <w:t xml:space="preserve"> ở * đơn giá </w:t>
-      </w:r>
-      <w:r>
-        <w:rPr>
-          <w:sz w:val="26"/>
-          <w:szCs w:val="26"/>
-        </w:rPr>
-        <w:t>ngày</w:t>
-      </w:r>
-      <w:r>
-        <w:rPr>
-          <w:sz w:val="26"/>
-          <w:szCs w:val="26"/>
-        </w:rPr>
-        <w:t xml:space="preserve"> theo loại phòng</w:t>
-      </w:r>
-    </w:p>
-    <w:p>
-      <w:pPr>
-        <w:rPr>
-          <w:sz w:val="26"/>
-          <w:szCs w:val="26"/>
-        </w:rPr>
-      </w:pPr>
-      <w:r>
-        <w:rPr>
-          <w:sz w:val="26"/>
-          <w:szCs w:val="26"/>
-        </w:rPr>
-        <w:t xml:space="preserve">Số </w:t>
-      </w:r>
-      <w:r>
-        <w:rPr>
-          <w:sz w:val="26"/>
-          <w:szCs w:val="26"/>
-        </w:rPr>
-        <w:t>ngày</w:t>
-      </w:r>
-      <w:r>
-        <w:rPr>
-          <w:sz w:val="26"/>
-          <w:szCs w:val="26"/>
-        </w:rPr>
-        <w:t xml:space="preserve"> ở = Tổng số ngày </w:t>
-      </w:r>
-      <w:r>
-        <w:rPr>
-          <w:sz w:val="26"/>
-          <w:szCs w:val="26"/>
-        </w:rPr>
-        <w:t xml:space="preserve">ở </w:t>
-      </w:r>
-      <w:r>
-        <w:rPr>
-          <w:sz w:val="26"/>
-          <w:szCs w:val="26"/>
-        </w:rPr>
-        <w:t>%</w:t>
-      </w:r>
-      <w:r>
-        <w:rPr>
-          <w:sz w:val="26"/>
-          <w:szCs w:val="26"/>
-        </w:rPr>
-        <w:t xml:space="preserve"> 7</w:t>
-      </w:r>
-      <w:r>
-        <w:rPr>
-          <w:sz w:val="26"/>
-          <w:szCs w:val="26"/>
-        </w:rPr>
-        <w:t xml:space="preserve"> (chia lấy dư)</w:t>
-      </w:r>
-    </w:p>
-    <w:p>
-      <w:pPr>
-        <w:rPr>
-          <w:sz w:val="26"/>
-          <w:szCs w:val="26"/>
-        </w:rPr>
-      </w:pPr>
-      <w:r>
-        <w:rPr>
-          <w:sz w:val="26"/>
-          <w:szCs w:val="26"/>
-        </w:rPr>
-        <w:t xml:space="preserve">3 ký tự đầu của cột Mã số là Mã loại phòng, bảng dò Đơn giá </w:t>
-      </w:r>
-      <w:r>
-        <w:rPr>
-          <w:sz w:val="26"/>
-          <w:szCs w:val="26"/>
-        </w:rPr>
-        <w:t>ngày</w:t>
-      </w:r>
-      <w:r>
-        <w:rPr>
-          <w:sz w:val="26"/>
-          <w:szCs w:val="26"/>
-        </w:rPr>
-        <w:t xml:space="preserve"> là </w:t>
+        <w:t xml:space="preserve">NOW và </w:t>
       </w:r>
       <w:r>
         <w:rPr>
@@ -3956,6 +3330,447 @@
           <w:sz w:val="26"/>
           <w:szCs w:val="26"/>
         </w:rPr>
+        <w:t xml:space="preserve">hàm </w:t>
+      </w:r>
+      <w:r>
+        <w:rPr>
+          <w:i/>
+          <w:iCs/>
+          <w:sz w:val="26"/>
+          <w:szCs w:val="26"/>
+        </w:rPr>
+        <w:t>YEAR</w:t>
+      </w:r>
+      <w:r>
+        <w:rPr>
+          <w:i/>
+          <w:iCs/>
+          <w:sz w:val="26"/>
+          <w:szCs w:val="26"/>
+        </w:rPr>
+        <w:t xml:space="preserve"> để </w:t>
+      </w:r>
+      <w:r>
+        <w:rPr>
+          <w:i/>
+          <w:iCs/>
+          <w:sz w:val="26"/>
+          <w:szCs w:val="26"/>
+        </w:rPr>
+        <w:t>thực hiện</w:t>
+      </w:r>
+      <w:r>
+        <w:rPr>
+          <w:i/>
+          <w:iCs/>
+          <w:sz w:val="26"/>
+          <w:szCs w:val="26"/>
+        </w:rPr>
+        <w:t>.</w:t>
+      </w:r>
+    </w:p>
+    <w:p>
+      <w:pPr>
+        <w:rPr>
+          <w:sz w:val="26"/>
+          <w:szCs w:val="26"/>
+        </w:rPr>
+      </w:pPr>
+      <w:r>
+        <w:rPr>
+          <w:b/>
+          <w:bCs/>
+          <w:sz w:val="26"/>
+          <w:szCs w:val="26"/>
+        </w:rPr>
+        <w:t xml:space="preserve">Câu </w:t>
+      </w:r>
+      <w:r>
+        <w:rPr>
+          <w:b/>
+          <w:bCs/>
+          <w:sz w:val="26"/>
+          <w:szCs w:val="26"/>
+        </w:rPr>
+        <w:t>2</w:t>
+      </w:r>
+      <w:r>
+        <w:rPr>
+          <w:b/>
+          <w:bCs/>
+          <w:sz w:val="26"/>
+          <w:szCs w:val="26"/>
+        </w:rPr>
+        <w:t xml:space="preserve"> (</w:t>
+      </w:r>
+      <w:r>
+        <w:rPr>
+          <w:b/>
+          <w:bCs/>
+          <w:sz w:val="26"/>
+          <w:szCs w:val="26"/>
+        </w:rPr>
+        <w:t>1</w:t>
+      </w:r>
+      <w:r>
+        <w:rPr>
+          <w:b/>
+          <w:bCs/>
+          <w:sz w:val="26"/>
+          <w:szCs w:val="26"/>
+        </w:rPr>
+        <w:t>đ):</w:t>
+      </w:r>
+      <w:r>
+        <w:rPr>
+          <w:b/>
+          <w:bCs/>
+          <w:sz w:val="26"/>
+          <w:szCs w:val="26"/>
+        </w:rPr>
+        <w:t xml:space="preserve"> </w:t>
+      </w:r>
+      <w:r>
+        <w:rPr>
+          <w:sz w:val="26"/>
+          <w:szCs w:val="26"/>
+        </w:rPr>
+        <w:t>tính cột Tiền ăn, biết rằng:</w:t>
+      </w:r>
+    </w:p>
+    <w:p>
+      <w:pPr>
+        <w:rPr>
+          <w:sz w:val="26"/>
+          <w:szCs w:val="26"/>
+        </w:rPr>
+      </w:pPr>
+      <w:r>
+        <w:rPr>
+          <w:sz w:val="26"/>
+          <w:szCs w:val="26"/>
+        </w:rPr>
+        <w:t xml:space="preserve">Tiền ăn = </w:t>
+      </w:r>
+      <w:r>
+        <w:rPr>
+          <w:sz w:val="26"/>
+          <w:szCs w:val="26"/>
+        </w:rPr>
+        <w:t xml:space="preserve">tổng </w:t>
+      </w:r>
+      <w:r>
+        <w:rPr>
+          <w:sz w:val="26"/>
+          <w:szCs w:val="26"/>
+        </w:rPr>
+        <w:t>số ngày ở * đơn giá khẩu phần ăn</w:t>
+      </w:r>
+    </w:p>
+    <w:p>
+      <w:pPr>
+        <w:rPr>
+          <w:sz w:val="26"/>
+          <w:szCs w:val="26"/>
+        </w:rPr>
+      </w:pPr>
+      <w:r>
+        <w:rPr>
+          <w:sz w:val="26"/>
+          <w:szCs w:val="26"/>
+        </w:rPr>
+        <w:t>2 ký tự cuối của cột Mã số là Mã khẩu phần ăn</w:t>
+      </w:r>
+      <w:r>
+        <w:rPr>
+          <w:sz w:val="26"/>
+          <w:szCs w:val="26"/>
+        </w:rPr>
+        <w:t xml:space="preserve">, bảng dò Khẩu phần ăn là </w:t>
+      </w:r>
+      <w:r>
+        <w:rPr>
+          <w:i/>
+          <w:iCs/>
+          <w:sz w:val="26"/>
+          <w:szCs w:val="26"/>
+        </w:rPr>
+        <w:t xml:space="preserve">Bảng </w:t>
+      </w:r>
+      <w:r>
+        <w:rPr>
+          <w:i/>
+          <w:iCs/>
+          <w:sz w:val="26"/>
+          <w:szCs w:val="26"/>
+        </w:rPr>
+        <w:t>3</w:t>
+      </w:r>
+      <w:r>
+        <w:rPr>
+          <w:sz w:val="26"/>
+          <w:szCs w:val="26"/>
+        </w:rPr>
+        <w:t>.</w:t>
+      </w:r>
+    </w:p>
+    <w:p>
+      <w:pPr>
+        <w:rPr>
+          <w:sz w:val="26"/>
+          <w:szCs w:val="26"/>
+        </w:rPr>
+      </w:pPr>
+      <w:r>
+        <w:rPr>
+          <w:i/>
+          <w:iCs/>
+          <w:sz w:val="26"/>
+          <w:szCs w:val="26"/>
+        </w:rPr>
+        <w:t>Lưu ý: sử dụng</w:t>
+      </w:r>
+      <w:r>
+        <w:rPr>
+          <w:i/>
+          <w:iCs/>
+          <w:sz w:val="26"/>
+          <w:szCs w:val="26"/>
+        </w:rPr>
+        <w:t xml:space="preserve"> hàm </w:t>
+      </w:r>
+      <w:r>
+        <w:rPr>
+          <w:i/>
+          <w:iCs/>
+          <w:sz w:val="26"/>
+          <w:szCs w:val="26"/>
+        </w:rPr>
+        <w:t>HLOOPUP</w:t>
+      </w:r>
+      <w:r>
+        <w:rPr>
+          <w:i/>
+          <w:iCs/>
+          <w:sz w:val="26"/>
+          <w:szCs w:val="26"/>
+        </w:rPr>
+        <w:t xml:space="preserve"> để thực hiện.</w:t>
+      </w:r>
+    </w:p>
+    <w:p>
+      <w:pPr>
+        <w:rPr>
+          <w:b/>
+          <w:bCs/>
+          <w:sz w:val="26"/>
+          <w:szCs w:val="26"/>
+        </w:rPr>
+      </w:pPr>
+      <w:r>
+        <w:rPr>
+          <w:b/>
+          <w:bCs/>
+          <w:sz w:val="26"/>
+          <w:szCs w:val="26"/>
+        </w:rPr>
+        <w:t xml:space="preserve">Câu </w:t>
+      </w:r>
+      <w:r>
+        <w:rPr>
+          <w:b/>
+          <w:bCs/>
+          <w:sz w:val="26"/>
+          <w:szCs w:val="26"/>
+        </w:rPr>
+        <w:t>3</w:t>
+      </w:r>
+      <w:r>
+        <w:rPr>
+          <w:b/>
+          <w:bCs/>
+          <w:sz w:val="26"/>
+          <w:szCs w:val="26"/>
+        </w:rPr>
+        <w:t xml:space="preserve"> (</w:t>
+      </w:r>
+      <w:r>
+        <w:rPr>
+          <w:b/>
+          <w:bCs/>
+          <w:sz w:val="26"/>
+          <w:szCs w:val="26"/>
+        </w:rPr>
+        <w:t>1</w:t>
+      </w:r>
+      <w:r>
+        <w:rPr>
+          <w:b/>
+          <w:bCs/>
+          <w:sz w:val="26"/>
+          <w:szCs w:val="26"/>
+        </w:rPr>
+        <w:t>.5</w:t>
+      </w:r>
+      <w:r>
+        <w:rPr>
+          <w:b/>
+          <w:bCs/>
+          <w:sz w:val="26"/>
+          <w:szCs w:val="26"/>
+        </w:rPr>
+        <w:t>đ):</w:t>
+      </w:r>
+      <w:r>
+        <w:rPr>
+          <w:b/>
+          <w:bCs/>
+          <w:sz w:val="26"/>
+          <w:szCs w:val="26"/>
+        </w:rPr>
+        <w:t xml:space="preserve"> </w:t>
+      </w:r>
+    </w:p>
+    <w:p>
+      <w:pPr>
+        <w:rPr>
+          <w:sz w:val="26"/>
+          <w:szCs w:val="26"/>
+        </w:rPr>
+      </w:pPr>
+      <w:r>
+        <w:rPr>
+          <w:b/>
+          <w:bCs/>
+          <w:sz w:val="26"/>
+          <w:szCs w:val="26"/>
+        </w:rPr>
+        <w:t>Câu 3a</w:t>
+      </w:r>
+      <w:r>
+        <w:rPr>
+          <w:b/>
+          <w:bCs/>
+          <w:sz w:val="26"/>
+          <w:szCs w:val="26"/>
+        </w:rPr>
+        <w:t>:</w:t>
+      </w:r>
+      <w:r>
+        <w:rPr>
+          <w:sz w:val="26"/>
+          <w:szCs w:val="26"/>
+        </w:rPr>
+        <w:t xml:space="preserve"> T</w:t>
+      </w:r>
+      <w:r>
+        <w:rPr>
+          <w:sz w:val="26"/>
+          <w:szCs w:val="26"/>
+        </w:rPr>
+        <w:t xml:space="preserve">ính cột </w:t>
+      </w:r>
+      <w:r>
+        <w:rPr>
+          <w:sz w:val="26"/>
+          <w:szCs w:val="26"/>
+        </w:rPr>
+        <w:t>Thành tiền</w:t>
+      </w:r>
+      <w:r>
+        <w:rPr>
+          <w:sz w:val="26"/>
+          <w:szCs w:val="26"/>
+        </w:rPr>
+        <w:t xml:space="preserve"> tuần, biết rằng:</w:t>
+      </w:r>
+    </w:p>
+    <w:p>
+      <w:pPr>
+        <w:rPr>
+          <w:sz w:val="26"/>
+          <w:szCs w:val="26"/>
+        </w:rPr>
+      </w:pPr>
+      <w:r>
+        <w:rPr>
+          <w:sz w:val="26"/>
+          <w:szCs w:val="26"/>
+        </w:rPr>
+        <w:t>Thành tiền</w:t>
+      </w:r>
+      <w:r>
+        <w:rPr>
+          <w:sz w:val="26"/>
+          <w:szCs w:val="26"/>
+        </w:rPr>
+        <w:t xml:space="preserve"> tuần = số tuần ở * đơn giá tuần theo loại phòng</w:t>
+      </w:r>
+    </w:p>
+    <w:p>
+      <w:pPr>
+        <w:rPr>
+          <w:sz w:val="26"/>
+          <w:szCs w:val="26"/>
+        </w:rPr>
+      </w:pPr>
+      <w:r>
+        <w:rPr>
+          <w:sz w:val="26"/>
+          <w:szCs w:val="26"/>
+        </w:rPr>
+        <w:t xml:space="preserve">Số tuần ở = Tổng số ngày </w:t>
+      </w:r>
+      <w:r>
+        <w:rPr>
+          <w:sz w:val="26"/>
+          <w:szCs w:val="26"/>
+        </w:rPr>
+        <w:t xml:space="preserve">ở </w:t>
+      </w:r>
+      <w:r>
+        <w:rPr>
+          <w:sz w:val="26"/>
+          <w:szCs w:val="26"/>
+        </w:rPr>
+        <w:t>/ 7</w:t>
+      </w:r>
+      <w:r>
+        <w:rPr>
+          <w:sz w:val="26"/>
+          <w:szCs w:val="26"/>
+        </w:rPr>
+        <w:t xml:space="preserve"> (lấy số nguyên)</w:t>
+      </w:r>
+    </w:p>
+    <w:p>
+      <w:pPr>
+        <w:rPr>
+          <w:sz w:val="26"/>
+          <w:szCs w:val="26"/>
+        </w:rPr>
+      </w:pPr>
+      <w:r>
+        <w:rPr>
+          <w:sz w:val="26"/>
+          <w:szCs w:val="26"/>
+        </w:rPr>
+        <w:t>3 ký tự đầu của cột Mã số là Mã loại phòng</w:t>
+      </w:r>
+      <w:r>
+        <w:rPr>
+          <w:sz w:val="26"/>
+          <w:szCs w:val="26"/>
+        </w:rPr>
+        <w:t xml:space="preserve">, bảng dò Đơn giá tuần là </w:t>
+      </w:r>
+      <w:r>
+        <w:rPr>
+          <w:i/>
+          <w:iCs/>
+          <w:sz w:val="26"/>
+          <w:szCs w:val="26"/>
+        </w:rPr>
         <w:t>Bảng 2</w:t>
       </w:r>
       <w:r>
@@ -3980,6 +3795,257 @@
           <w:sz w:val="26"/>
           <w:szCs w:val="26"/>
         </w:rPr>
+        <w:t>Câu 3</w:t>
+      </w:r>
+      <w:r>
+        <w:rPr>
+          <w:b/>
+          <w:bCs/>
+          <w:sz w:val="26"/>
+          <w:szCs w:val="26"/>
+        </w:rPr>
+        <w:t>b</w:t>
+      </w:r>
+      <w:r>
+        <w:rPr>
+          <w:b/>
+          <w:bCs/>
+          <w:sz w:val="26"/>
+          <w:szCs w:val="26"/>
+        </w:rPr>
+        <w:t>:</w:t>
+      </w:r>
+      <w:r>
+        <w:rPr>
+          <w:sz w:val="26"/>
+          <w:szCs w:val="26"/>
+        </w:rPr>
+        <w:t xml:space="preserve"> T</w:t>
+      </w:r>
+      <w:r>
+        <w:rPr>
+          <w:sz w:val="26"/>
+          <w:szCs w:val="26"/>
+        </w:rPr>
+        <w:t xml:space="preserve">ính cột </w:t>
+      </w:r>
+      <w:r>
+        <w:rPr>
+          <w:sz w:val="26"/>
+          <w:szCs w:val="26"/>
+        </w:rPr>
+        <w:t>Thành tiền</w:t>
+      </w:r>
+      <w:r>
+        <w:rPr>
+          <w:sz w:val="26"/>
+          <w:szCs w:val="26"/>
+        </w:rPr>
+        <w:t xml:space="preserve"> ngày, biết rằng:</w:t>
+      </w:r>
+    </w:p>
+    <w:p>
+      <w:pPr>
+        <w:rPr>
+          <w:sz w:val="26"/>
+          <w:szCs w:val="26"/>
+        </w:rPr>
+      </w:pPr>
+      <w:r>
+        <w:rPr>
+          <w:sz w:val="26"/>
+          <w:szCs w:val="26"/>
+        </w:rPr>
+        <w:t>Thành tiền</w:t>
+      </w:r>
+      <w:r>
+        <w:rPr>
+          <w:sz w:val="26"/>
+          <w:szCs w:val="26"/>
+        </w:rPr>
+        <w:t xml:space="preserve"> ngày = số ngày ở * đơn giá </w:t>
+      </w:r>
+      <w:r>
+        <w:rPr>
+          <w:sz w:val="26"/>
+          <w:szCs w:val="26"/>
+        </w:rPr>
+        <w:t>ngày</w:t>
+      </w:r>
+      <w:r>
+        <w:rPr>
+          <w:sz w:val="26"/>
+          <w:szCs w:val="26"/>
+        </w:rPr>
+        <w:t xml:space="preserve"> theo loại phòng</w:t>
+      </w:r>
+    </w:p>
+    <w:p>
+      <w:pPr>
+        <w:rPr>
+          <w:sz w:val="26"/>
+          <w:szCs w:val="26"/>
+        </w:rPr>
+      </w:pPr>
+      <w:r>
+        <w:rPr>
+          <w:sz w:val="26"/>
+          <w:szCs w:val="26"/>
+        </w:rPr>
+        <w:t xml:space="preserve">Số </w:t>
+      </w:r>
+      <w:r>
+        <w:rPr>
+          <w:sz w:val="26"/>
+          <w:szCs w:val="26"/>
+        </w:rPr>
+        <w:t>ngày</w:t>
+      </w:r>
+      <w:r>
+        <w:rPr>
+          <w:sz w:val="26"/>
+          <w:szCs w:val="26"/>
+        </w:rPr>
+        <w:t xml:space="preserve"> ở = Tổng số ngày </w:t>
+      </w:r>
+      <w:r>
+        <w:rPr>
+          <w:sz w:val="26"/>
+          <w:szCs w:val="26"/>
+        </w:rPr>
+        <w:t xml:space="preserve">ở </w:t>
+      </w:r>
+      <w:r>
+        <w:rPr>
+          <w:sz w:val="26"/>
+          <w:szCs w:val="26"/>
+        </w:rPr>
+        <w:t>% 7 (chia lấy dư)</w:t>
+      </w:r>
+    </w:p>
+    <w:p>
+      <w:pPr>
+        <w:rPr>
+          <w:sz w:val="26"/>
+          <w:szCs w:val="26"/>
+        </w:rPr>
+      </w:pPr>
+      <w:r>
+        <w:rPr>
+          <w:sz w:val="26"/>
+          <w:szCs w:val="26"/>
+        </w:rPr>
+        <w:t xml:space="preserve">3 ký tự đầu của cột Mã số là Mã loại phòng, bảng dò Đơn giá </w:t>
+      </w:r>
+      <w:r>
+        <w:rPr>
+          <w:sz w:val="26"/>
+          <w:szCs w:val="26"/>
+        </w:rPr>
+        <w:t>ngày</w:t>
+      </w:r>
+      <w:r>
+        <w:rPr>
+          <w:sz w:val="26"/>
+          <w:szCs w:val="26"/>
+        </w:rPr>
+        <w:t xml:space="preserve"> là </w:t>
+      </w:r>
+      <w:r>
+        <w:rPr>
+          <w:i/>
+          <w:iCs/>
+          <w:sz w:val="26"/>
+          <w:szCs w:val="26"/>
+        </w:rPr>
+        <w:t>Bảng 2</w:t>
+      </w:r>
+      <w:r>
+        <w:rPr>
+          <w:sz w:val="26"/>
+          <w:szCs w:val="26"/>
+        </w:rPr>
+        <w:t>.</w:t>
+      </w:r>
+    </w:p>
+    <w:p>
+      <w:pPr>
+        <w:rPr>
+          <w:sz w:val="26"/>
+          <w:szCs w:val="26"/>
+        </w:rPr>
+      </w:pPr>
+      <w:r>
+        <w:rPr>
+          <w:i/>
+          <w:iCs/>
+          <w:sz w:val="26"/>
+          <w:szCs w:val="26"/>
+        </w:rPr>
+        <w:t>Lưu ý: sử dụng</w:t>
+      </w:r>
+      <w:r>
+        <w:rPr>
+          <w:i/>
+          <w:iCs/>
+          <w:sz w:val="26"/>
+          <w:szCs w:val="26"/>
+        </w:rPr>
+        <w:t xml:space="preserve"> hàm </w:t>
+      </w:r>
+      <w:r>
+        <w:rPr>
+          <w:i/>
+          <w:iCs/>
+          <w:sz w:val="26"/>
+          <w:szCs w:val="26"/>
+        </w:rPr>
+        <w:t>VLOOKUP</w:t>
+      </w:r>
+      <w:r>
+        <w:rPr>
+          <w:i/>
+          <w:iCs/>
+          <w:sz w:val="26"/>
+          <w:szCs w:val="26"/>
+        </w:rPr>
+        <w:t xml:space="preserve"> để thực hiện.</w:t>
+      </w:r>
+    </w:p>
+    <w:p>
+      <w:pPr>
+        <w:rPr>
+          <w:b/>
+          <w:bCs/>
+          <w:sz w:val="26"/>
+          <w:szCs w:val="26"/>
+        </w:rPr>
+      </w:pPr>
+      <w:r>
+        <w:rPr>
+          <w:b/>
+          <w:bCs/>
+          <w:sz w:val="26"/>
+          <w:szCs w:val="26"/>
+        </w:rPr>
+        <w:br w:type="page"/>
+      </w:r>
+    </w:p>
+    <w:p>
+      <w:pPr>
+        <w:rPr>
+          <w:sz w:val="26"/>
+          <w:szCs w:val="26"/>
+        </w:rPr>
+      </w:pPr>
+      <w:r>
+        <w:rPr>
+          <w:b/>
+          <w:bCs/>
+          <w:sz w:val="26"/>
+          <w:szCs w:val="26"/>
+        </w:rPr>
+        <w:lastRenderedPageBreak/>
         <w:t xml:space="preserve">Câu </w:t>
       </w:r>
       <w:r>
@@ -4032,21 +4098,7 @@
           <w:sz w:val="26"/>
           <w:szCs w:val="26"/>
         </w:rPr>
-        <w:t xml:space="preserve">tính cột </w:t>
-      </w:r>
-      <w:r>
-        <w:rPr>
-          <w:sz w:val="26"/>
-          <w:szCs w:val="26"/>
-        </w:rPr>
-        <w:t>Tổng cộng</w:t>
-      </w:r>
-      <w:r>
-        <w:rPr>
-          <w:sz w:val="26"/>
-          <w:szCs w:val="26"/>
-        </w:rPr>
-        <w:t>, biết rằng:</w:t>
+        <w:t>tính cột Tổng cộng, biết rằng:</w:t>
       </w:r>
     </w:p>
     <w:p>
@@ -4125,7 +4177,6 @@
           <w:sz w:val="26"/>
           <w:szCs w:val="26"/>
         </w:rPr>
-        <w:lastRenderedPageBreak/>
         <w:t xml:space="preserve">Câu </w:t>
       </w:r>
       <w:r>
@@ -4178,14 +4229,7 @@
           <w:sz w:val="26"/>
           <w:szCs w:val="26"/>
         </w:rPr>
-        <w:t>t</w:t>
-      </w:r>
-      <w:r>
-        <w:rPr>
-          <w:sz w:val="26"/>
-          <w:szCs w:val="26"/>
-        </w:rPr>
-        <w:t xml:space="preserve">ính cột thống kê doanh thu (cột Tổng cộng) theo từng loại phòng trong </w:t>
+        <w:t xml:space="preserve">tính cột thống kê doanh thu (cột Tổng cộng) theo từng loại phòng trong </w:t>
       </w:r>
       <w:r>
         <w:rPr>
@@ -4229,16 +4273,7 @@
           <w:sz w:val="26"/>
           <w:szCs w:val="26"/>
         </w:rPr>
-        <w:t xml:space="preserve"> </w:t>
-      </w:r>
-      <w:r>
-        <w:rPr>
-          <w:i/>
-          <w:iCs/>
-          <w:sz w:val="26"/>
-          <w:szCs w:val="26"/>
-        </w:rPr>
-        <w:t>hàm SUMIFS để thống kê.</w:t>
+        <w:t xml:space="preserve"> hàm SUMIFS để thống kê.</w:t>
       </w:r>
     </w:p>
     <w:p>

</xml_diff>